<commit_message>
add Num229 Majority Element ii
</commit_message>
<xml_diff>
--- a/leetcode 题解.docx
+++ b/leetcode 题解.docx
@@ -2665,21 +2665,16 @@
     <w:p>
       <w:pPr>
         <w:pStyle w:val="2"/>
-        <w:rPr>
-          <w:rFonts w:ascii="Consolas" w:hAnsi="Consolas" w:cs="Consolas"/>
-        </w:rPr>
-      </w:pPr>
-      <w:r>
-        <w:rPr>
-          <w:rFonts w:ascii="Consolas" w:hAnsi="Consolas" w:cs="Consolas"/>
-        </w:rPr>
-        <w:t xml:space="preserve">222 </w:t>
-      </w:r>
-      <w:r>
-        <w:rPr>
-          <w:rFonts w:ascii="Consolas" w:hAnsi="Consolas" w:cs="Consolas"/>
-        </w:rPr>
-        <w:t>Count Complete Tree Nodes</w:t>
+        <w:spacing w:line="400" w:lineRule="exact"/>
+        <w:rPr>
+          <w:rFonts w:ascii="Consolas" w:hAnsi="Consolas" w:cs="Consolas"/>
+        </w:rPr>
+      </w:pPr>
+      <w:r>
+        <w:rPr>
+          <w:rFonts w:ascii="Consolas" w:hAnsi="Consolas" w:cs="Consolas"/>
+        </w:rPr>
+        <w:t>222 Count Complete Tree Nodes</w:t>
       </w:r>
       <w:r>
         <w:rPr>
@@ -2690,6 +2685,7 @@
     </w:p>
     <w:p>
       <w:pPr>
+        <w:spacing w:line="400" w:lineRule="exact"/>
         <w:rPr>
           <w:rFonts w:ascii="Consolas" w:hAnsi="Consolas" w:cs="Consolas"/>
         </w:rPr>
@@ -2716,6 +2712,7 @@
     </w:p>
     <w:p>
       <w:pPr>
+        <w:spacing w:line="400" w:lineRule="exact"/>
         <w:rPr>
           <w:rFonts w:ascii="Consolas" w:hAnsi="Consolas" w:cs="Consolas"/>
         </w:rPr>
@@ -2748,6 +2745,7 @@
     </w:p>
     <w:p>
       <w:pPr>
+        <w:spacing w:line="400" w:lineRule="exact"/>
         <w:rPr>
           <w:rFonts w:ascii="Consolas" w:hAnsi="Consolas" w:cs="Consolas"/>
         </w:rPr>
@@ -2779,6 +2777,7 @@
     </w:p>
     <w:p>
       <w:pPr>
+        <w:spacing w:line="400" w:lineRule="exact"/>
         <w:rPr>
           <w:rFonts w:ascii="Consolas" w:hAnsi="Consolas" w:cs="Consolas"/>
         </w:rPr>
@@ -2858,6 +2857,7 @@
     </w:p>
     <w:p>
       <w:pPr>
+        <w:spacing w:line="400" w:lineRule="exact"/>
         <w:rPr>
           <w:rFonts w:ascii="Consolas" w:hAnsi="Consolas" w:cs="Consolas"/>
         </w:rPr>
@@ -2890,6 +2890,7 @@
     </w:p>
     <w:p>
       <w:pPr>
+        <w:spacing w:line="400" w:lineRule="exact"/>
         <w:rPr>
           <w:rFonts w:ascii="Consolas" w:hAnsi="Consolas" w:cs="Consolas"/>
         </w:rPr>
@@ -2927,6 +2928,7 @@
     </w:p>
     <w:p>
       <w:pPr>
+        <w:spacing w:line="400" w:lineRule="exact"/>
         <w:rPr>
           <w:rFonts w:ascii="Consolas" w:hAnsi="Consolas" w:cs="Consolas"/>
         </w:rPr>
@@ -3036,6 +3038,7 @@
     </w:p>
     <w:p>
       <w:pPr>
+        <w:spacing w:line="400" w:lineRule="exact"/>
         <w:rPr>
           <w:rFonts w:ascii="Consolas" w:hAnsi="Consolas" w:cs="Consolas"/>
         </w:rPr>
@@ -3121,6 +3124,7 @@
     </w:p>
     <w:p>
       <w:pPr>
+        <w:spacing w:line="400" w:lineRule="exact"/>
         <w:rPr>
           <w:rFonts w:ascii="Consolas" w:hAnsi="Consolas" w:cs="Consolas"/>
         </w:rPr>
@@ -3128,6 +3132,7 @@
     </w:p>
     <w:p>
       <w:pPr>
+        <w:spacing w:line="400" w:lineRule="exact"/>
         <w:rPr>
           <w:rFonts w:ascii="Consolas" w:hAnsi="Consolas" w:cs="Consolas"/>
         </w:rPr>
@@ -3437,33 +3442,33 @@
           <w:p>
             <w:pPr>
               <w:rPr>
-                <w:rFonts w:ascii="Consolas" w:hAnsi="Consolas" w:cs="Consolas" w:hint="eastAsia"/>
-              </w:rPr>
-            </w:pPr>
-            <w:r>
-              <w:rPr>
-                <w:rFonts w:ascii="Consolas" w:hAnsi="Consolas" w:cs="Consolas" w:hint="eastAsia"/>
+                <w:rFonts w:ascii="Consolas" w:hAnsi="Consolas" w:cs="Consolas"/>
+              </w:rPr>
+            </w:pPr>
+            <w:r>
+              <w:rPr>
+                <w:rFonts w:ascii="Consolas" w:hAnsi="Consolas" w:cs="Consolas"/>
                 <w:highlight w:val="yellow"/>
               </w:rPr>
               <w:t>//</w:t>
             </w:r>
             <w:r>
               <w:rPr>
-                <w:rFonts w:ascii="Consolas" w:hAnsi="Consolas" w:cs="Consolas" w:hint="eastAsia"/>
+                <w:rFonts w:ascii="Consolas" w:hAnsi="Consolas" w:cs="Consolas"/>
                 <w:highlight w:val="yellow"/>
               </w:rPr>
               <w:t>直接用</w:t>
             </w:r>
             <w:r>
               <w:rPr>
-                <w:rFonts w:ascii="Consolas" w:hAnsi="Consolas" w:cs="Consolas" w:hint="eastAsia"/>
+                <w:rFonts w:ascii="Consolas" w:hAnsi="Consolas" w:cs="Consolas"/>
                 <w:highlight w:val="yellow"/>
               </w:rPr>
               <w:t>Math.pow</w:t>
             </w:r>
             <w:r>
               <w:rPr>
-                <w:rFonts w:ascii="Consolas" w:hAnsi="Consolas" w:cs="Consolas" w:hint="eastAsia"/>
+                <w:rFonts w:ascii="Consolas" w:hAnsi="Consolas" w:cs="Consolas"/>
                 <w:highlight w:val="yellow"/>
               </w:rPr>
               <w:t>会超时，移位操作最好</w:t>
@@ -3527,19 +3532,19 @@
           <w:p>
             <w:pPr>
               <w:rPr>
-                <w:rFonts w:ascii="Consolas" w:hAnsi="Consolas" w:cs="Consolas" w:hint="eastAsia"/>
-              </w:rPr>
-            </w:pPr>
-            <w:r>
-              <w:rPr>
-                <w:rFonts w:ascii="Consolas" w:hAnsi="Consolas" w:cs="Consolas" w:hint="eastAsia"/>
+                <w:rFonts w:ascii="Consolas" w:hAnsi="Consolas" w:cs="Consolas"/>
+              </w:rPr>
+            </w:pPr>
+            <w:r>
+              <w:rPr>
+                <w:rFonts w:ascii="Consolas" w:hAnsi="Consolas" w:cs="Consolas"/>
                 <w:highlight w:val="yellow"/>
               </w:rPr>
               <w:t>//</w:t>
             </w:r>
             <w:r>
               <w:rPr>
-                <w:rFonts w:ascii="Consolas" w:hAnsi="Consolas" w:cs="Consolas" w:hint="eastAsia"/>
+                <w:rFonts w:ascii="Consolas" w:hAnsi="Consolas" w:cs="Consolas"/>
                 <w:highlight w:val="yellow"/>
               </w:rPr>
               <w:t>右子树为完全满二叉树</w:t>
@@ -3570,8 +3575,6 @@
               </w:rPr>
               <w:t xml:space="preserve">    }</w:t>
             </w:r>
-            <w:bookmarkStart w:id="0" w:name="_GoBack"/>
-            <w:bookmarkEnd w:id="0"/>
           </w:p>
           <w:p>
             <w:pPr>
@@ -3704,6 +3707,1022 @@
       <w:pPr>
         <w:rPr>
           <w:rFonts w:ascii="Consolas" w:hAnsi="Consolas" w:cs="Consolas"/>
+        </w:rPr>
+      </w:pPr>
+    </w:p>
+    <w:p>
+      <w:pPr>
+        <w:pStyle w:val="2"/>
+        <w:spacing w:line="400" w:lineRule="exact"/>
+        <w:rPr>
+          <w:rFonts w:ascii="Consolas" w:hAnsi="Consolas" w:cs="Consolas"/>
+        </w:rPr>
+      </w:pPr>
+      <w:r>
+        <w:rPr>
+          <w:rFonts w:ascii="Consolas" w:hAnsi="Consolas" w:cs="Consolas"/>
+        </w:rPr>
+        <w:t>229 Majority Element II</w:t>
+      </w:r>
+    </w:p>
+    <w:p>
+      <w:pPr>
+        <w:spacing w:line="400" w:lineRule="exact"/>
+        <w:rPr>
+          <w:rFonts w:ascii="Consolas" w:hAnsi="Consolas" w:cs="Consolas"/>
+        </w:rPr>
+      </w:pPr>
+      <w:r>
+        <w:rPr>
+          <w:rFonts w:ascii="Consolas" w:hAnsi="Consolas" w:cs="Consolas"/>
+          <w:b/>
+        </w:rPr>
+        <w:t>题意</w:t>
+      </w:r>
+      <w:r>
+        <w:rPr>
+          <w:rFonts w:ascii="Consolas" w:hAnsi="Consolas" w:cs="Consolas"/>
+        </w:rPr>
+        <w:t>：找出数组中出现次数大于</w:t>
+      </w:r>
+      <w:r>
+        <w:rPr>
+          <w:rFonts w:ascii="Consolas" w:hAnsi="Consolas" w:cs="Consolas"/>
+        </w:rPr>
+        <w:t>[n/3]</w:t>
+      </w:r>
+      <w:r>
+        <w:rPr>
+          <w:rFonts w:ascii="Consolas" w:hAnsi="Consolas" w:cs="Consolas"/>
+        </w:rPr>
+        <w:t>的元素</w:t>
+      </w:r>
+    </w:p>
+    <w:p>
+      <w:pPr>
+        <w:spacing w:line="400" w:lineRule="exact"/>
+        <w:rPr>
+          <w:rFonts w:ascii="Consolas" w:hAnsi="Consolas" w:cs="Consolas"/>
+        </w:rPr>
+      </w:pPr>
+      <w:r>
+        <w:rPr>
+          <w:rFonts w:ascii="Consolas" w:hAnsi="Consolas" w:cs="Consolas"/>
+          <w:b/>
+        </w:rPr>
+        <w:lastRenderedPageBreak/>
+        <w:t>题解思路</w:t>
+      </w:r>
+      <w:r>
+        <w:rPr>
+          <w:rFonts w:ascii="Consolas" w:hAnsi="Consolas" w:cs="Consolas"/>
+        </w:rPr>
+        <w:t>：</w:t>
+      </w:r>
+      <w:r>
+        <w:rPr>
+          <w:rFonts w:ascii="Consolas" w:hAnsi="Consolas" w:cs="Consolas"/>
+        </w:rPr>
+        <w:t>摩尔众数法</w:t>
+      </w:r>
+    </w:p>
+    <w:p>
+      <w:pPr>
+        <w:spacing w:line="400" w:lineRule="exact"/>
+        <w:ind w:firstLine="420"/>
+        <w:rPr>
+          <w:rFonts w:ascii="Consolas" w:hAnsi="Consolas" w:cs="Consolas"/>
+        </w:rPr>
+      </w:pPr>
+      <w:r>
+        <w:rPr>
+          <w:rFonts w:ascii="Consolas" w:hAnsi="Consolas" w:cs="Consolas"/>
+        </w:rPr>
+        <w:t>此题还是利用摩尔众数法的变形，即当前数与目前所选的众数相等，则将对应计数</w:t>
+      </w:r>
+      <w:r>
+        <w:rPr>
+          <w:rFonts w:ascii="Consolas" w:hAnsi="Consolas" w:cs="Consolas"/>
+        </w:rPr>
+        <w:t>cnt++,</w:t>
+      </w:r>
+      <w:bookmarkStart w:id="0" w:name="_GoBack"/>
+      <w:bookmarkEnd w:id="0"/>
+      <w:r>
+        <w:rPr>
+          <w:rFonts w:ascii="Consolas" w:hAnsi="Consolas" w:cs="Consolas"/>
+        </w:rPr>
+        <w:t>如果不等，则将</w:t>
+      </w:r>
+      <w:r>
+        <w:rPr>
+          <w:rFonts w:ascii="Consolas" w:hAnsi="Consolas" w:cs="Consolas"/>
+        </w:rPr>
+        <w:t>cnt--;</w:t>
+      </w:r>
+      <w:r>
+        <w:rPr>
+          <w:rFonts w:ascii="Consolas" w:hAnsi="Consolas" w:cs="Consolas"/>
+        </w:rPr>
+        <w:t>如果</w:t>
+      </w:r>
+      <w:r>
+        <w:rPr>
+          <w:rFonts w:ascii="Consolas" w:hAnsi="Consolas" w:cs="Consolas"/>
+        </w:rPr>
+        <w:t>cnt==0,</w:t>
+      </w:r>
+      <w:r>
+        <w:rPr>
+          <w:rFonts w:ascii="Consolas" w:hAnsi="Consolas" w:cs="Consolas"/>
+        </w:rPr>
+        <w:t>那么就要更新所选择的众数了</w:t>
+      </w:r>
+      <w:r>
+        <w:rPr>
+          <w:rFonts w:ascii="Consolas" w:hAnsi="Consolas" w:cs="Consolas"/>
+        </w:rPr>
+        <w:t xml:space="preserve"> </w:t>
+      </w:r>
+      <w:r>
+        <w:rPr>
+          <w:rFonts w:ascii="Consolas" w:hAnsi="Consolas" w:cs="Consolas"/>
+        </w:rPr>
+        <w:t>。</w:t>
+      </w:r>
+    </w:p>
+    <w:p>
+      <w:pPr>
+        <w:spacing w:line="400" w:lineRule="exact"/>
+        <w:rPr>
+          <w:rFonts w:ascii="Consolas" w:hAnsi="Consolas" w:cs="Consolas"/>
+        </w:rPr>
+      </w:pPr>
+      <w:r>
+        <w:rPr>
+          <w:rFonts w:ascii="Consolas" w:hAnsi="Consolas" w:cs="Consolas"/>
+        </w:rPr>
+        <w:t xml:space="preserve">    </w:t>
+      </w:r>
+      <w:r>
+        <w:rPr>
+          <w:rFonts w:ascii="Consolas" w:hAnsi="Consolas" w:cs="Consolas"/>
+        </w:rPr>
+        <w:t>此题的特殊之处在于要选择出现次数</w:t>
+      </w:r>
+      <w:r>
+        <w:rPr>
+          <w:rFonts w:ascii="Consolas" w:hAnsi="Consolas" w:cs="Consolas"/>
+        </w:rPr>
+        <w:t>[n/3]</w:t>
+      </w:r>
+      <w:r>
+        <w:rPr>
+          <w:rFonts w:ascii="Consolas" w:hAnsi="Consolas" w:cs="Consolas"/>
+        </w:rPr>
+        <w:t>以上的数字，显然，出现次数在</w:t>
+      </w:r>
+      <w:r>
+        <w:rPr>
+          <w:rFonts w:ascii="Consolas" w:hAnsi="Consolas" w:cs="Consolas"/>
+        </w:rPr>
+        <w:t>[n/3]</w:t>
+      </w:r>
+      <w:r>
+        <w:rPr>
+          <w:rFonts w:ascii="Consolas" w:hAnsi="Consolas" w:cs="Consolas"/>
+        </w:rPr>
+        <w:t>以上的数字最多有两个，那么我们不妨就用两个变量来记录这两个数字，</w:t>
+      </w:r>
+      <w:r>
+        <w:rPr>
+          <w:rFonts w:ascii="Consolas" w:hAnsi="Consolas" w:cs="Consolas"/>
+        </w:rPr>
+        <w:t>eleOne, eleTwo,</w:t>
+      </w:r>
+      <w:r>
+        <w:rPr>
+          <w:rFonts w:ascii="Consolas" w:hAnsi="Consolas" w:cs="Consolas"/>
+        </w:rPr>
+        <w:t>用两个变量来记录他们的出现次数</w:t>
+      </w:r>
+      <w:r>
+        <w:rPr>
+          <w:rFonts w:ascii="Consolas" w:hAnsi="Consolas" w:cs="Consolas"/>
+        </w:rPr>
+        <w:t>cntOne,cntTwo</w:t>
+      </w:r>
+    </w:p>
+    <w:p>
+      <w:pPr>
+        <w:spacing w:line="400" w:lineRule="exact"/>
+        <w:ind w:firstLine="420"/>
+        <w:rPr>
+          <w:rFonts w:ascii="Consolas" w:hAnsi="Consolas" w:cs="Consolas"/>
+        </w:rPr>
+      </w:pPr>
+      <w:r>
+        <w:rPr>
+          <w:rFonts w:ascii="Consolas" w:hAnsi="Consolas" w:cs="Consolas"/>
+        </w:rPr>
+        <w:t>注意这里并不是选出出现次数最多的数字，也不保证选出来的数字的出现次数大于</w:t>
+      </w:r>
+      <w:r>
+        <w:rPr>
+          <w:rFonts w:ascii="Consolas" w:hAnsi="Consolas" w:cs="Consolas"/>
+        </w:rPr>
+        <w:t>[n/3],</w:t>
+      </w:r>
+      <w:r>
+        <w:rPr>
+          <w:rFonts w:ascii="Consolas" w:hAnsi="Consolas" w:cs="Consolas"/>
+        </w:rPr>
+        <w:t>而是保证如果有数字出现</w:t>
+      </w:r>
+      <w:r>
+        <w:rPr>
+          <w:rFonts w:ascii="Consolas" w:hAnsi="Consolas" w:cs="Consolas"/>
+        </w:rPr>
+        <w:t>[n/3]</w:t>
+      </w:r>
+      <w:r>
+        <w:rPr>
+          <w:rFonts w:ascii="Consolas" w:hAnsi="Consolas" w:cs="Consolas"/>
+        </w:rPr>
+        <w:t>以上，那么它一定被选出来</w:t>
+      </w:r>
+      <w:r>
+        <w:rPr>
+          <w:rFonts w:ascii="Consolas" w:hAnsi="Consolas" w:cs="Consolas"/>
+        </w:rPr>
+        <w:t>,</w:t>
+      </w:r>
+      <w:r>
+        <w:rPr>
+          <w:rFonts w:ascii="Consolas" w:hAnsi="Consolas" w:cs="Consolas"/>
+        </w:rPr>
+        <w:t>无论是有一个数字还是两个数字。不妨举两个例子：</w:t>
+      </w:r>
+    </w:p>
+    <w:p>
+      <w:pPr>
+        <w:rPr>
+          <w:rFonts w:ascii="Consolas" w:hAnsi="Consolas" w:cs="Consolas"/>
+        </w:rPr>
+      </w:pPr>
+      <w:r>
+        <w:rPr>
+          <w:rFonts w:ascii="Consolas" w:hAnsi="Consolas" w:cs="Consolas"/>
+        </w:rPr>
+        <w:t>① 33331245678</w:t>
+      </w:r>
+    </w:p>
+    <w:p>
+      <w:pPr>
+        <w:rPr>
+          <w:rFonts w:ascii="Consolas" w:hAnsi="Consolas" w:cs="Consolas"/>
+        </w:rPr>
+      </w:pPr>
+      <w:r>
+        <w:rPr>
+          <w:rFonts w:ascii="Consolas" w:hAnsi="Consolas" w:cs="Consolas"/>
+        </w:rPr>
+        <w:t>这里</w:t>
+      </w:r>
+      <w:r>
+        <w:rPr>
+          <w:rFonts w:ascii="Consolas" w:hAnsi="Consolas" w:cs="Consolas"/>
+        </w:rPr>
+        <w:t>3</w:t>
+      </w:r>
+      <w:r>
+        <w:rPr>
+          <w:rFonts w:ascii="Consolas" w:hAnsi="Consolas" w:cs="Consolas"/>
+        </w:rPr>
+        <w:t>出现的次数大于</w:t>
+      </w:r>
+      <w:r>
+        <w:rPr>
+          <w:rFonts w:ascii="Consolas" w:hAnsi="Consolas" w:cs="Consolas"/>
+        </w:rPr>
+        <w:t>[11/3],</w:t>
+      </w:r>
+      <w:r>
+        <w:rPr>
+          <w:rFonts w:ascii="Consolas" w:hAnsi="Consolas" w:cs="Consolas"/>
+        </w:rPr>
+        <w:t>那么它肯定会被选出。</w:t>
+      </w:r>
+      <w:r>
+        <w:rPr>
+          <w:rFonts w:ascii="Consolas" w:hAnsi="Consolas" w:cs="Consolas" w:hint="eastAsia"/>
+        </w:rPr>
+        <w:t>它的执行流程如下：</w:t>
+      </w:r>
+    </w:p>
+    <w:p>
+      <w:pPr>
+        <w:rPr>
+          <w:rFonts w:ascii="Consolas" w:hAnsi="Consolas" w:cs="Consolas" w:hint="eastAsia"/>
+        </w:rPr>
+      </w:pPr>
+      <w:r>
+        <w:rPr>
+          <w:noProof/>
+        </w:rPr>
+        <w:drawing>
+          <wp:inline distT="0" distB="0" distL="0" distR="0" wp14:anchorId="4BA344FB" wp14:editId="1C531A3E">
+            <wp:extent cx="5274310" cy="2442210"/>
+            <wp:effectExtent l="0" t="0" r="2540" b="0"/>
+            <wp:docPr id="3" name="图片 3"/>
+            <wp:cNvGraphicFramePr>
+              <a:graphicFrameLocks xmlns:a="http://schemas.openxmlformats.org/drawingml/2006/main" noChangeAspect="1"/>
+            </wp:cNvGraphicFramePr>
+            <a:graphic xmlns:a="http://schemas.openxmlformats.org/drawingml/2006/main">
+              <a:graphicData uri="http://schemas.openxmlformats.org/drawingml/2006/picture">
+                <pic:pic xmlns:pic="http://schemas.openxmlformats.org/drawingml/2006/picture">
+                  <pic:nvPicPr>
+                    <pic:cNvPr id="1" name=""/>
+                    <pic:cNvPicPr/>
+                  </pic:nvPicPr>
+                  <pic:blipFill>
+                    <a:blip r:embed="rId8"/>
+                    <a:stretch>
+                      <a:fillRect/>
+                    </a:stretch>
+                  </pic:blipFill>
+                  <pic:spPr>
+                    <a:xfrm>
+                      <a:off x="0" y="0"/>
+                      <a:ext cx="5274310" cy="2442210"/>
+                    </a:xfrm>
+                    <a:prstGeom prst="rect">
+                      <a:avLst/>
+                    </a:prstGeom>
+                  </pic:spPr>
+                </pic:pic>
+              </a:graphicData>
+            </a:graphic>
+          </wp:inline>
+        </w:drawing>
+      </w:r>
+    </w:p>
+    <w:p>
+      <w:pPr>
+        <w:spacing w:line="400" w:lineRule="exact"/>
+        <w:rPr>
+          <w:rFonts w:ascii="Consolas" w:hAnsi="Consolas" w:cs="Consolas"/>
+        </w:rPr>
+      </w:pPr>
+      <w:r>
+        <w:rPr>
+          <w:rFonts w:ascii="Consolas" w:hAnsi="Consolas" w:cs="Consolas"/>
+        </w:rPr>
+        <w:t>② 33332245678</w:t>
+      </w:r>
+    </w:p>
+    <w:p>
+      <w:pPr>
+        <w:spacing w:line="400" w:lineRule="exact"/>
+        <w:rPr>
+          <w:rFonts w:ascii="Consolas" w:hAnsi="Consolas" w:cs="Consolas"/>
+        </w:rPr>
+      </w:pPr>
+      <w:r>
+        <w:rPr>
+          <w:rFonts w:ascii="Consolas" w:hAnsi="Consolas" w:cs="Consolas"/>
+        </w:rPr>
+        <w:t>这里</w:t>
+      </w:r>
+      <w:r>
+        <w:rPr>
+          <w:rFonts w:ascii="Consolas" w:hAnsi="Consolas" w:cs="Consolas"/>
+        </w:rPr>
+        <w:t>2</w:t>
+      </w:r>
+      <w:r>
+        <w:rPr>
+          <w:rFonts w:ascii="Consolas" w:hAnsi="Consolas" w:cs="Consolas"/>
+        </w:rPr>
+        <w:t>虽然出现次数是第二多的，但我们不保证他会被选出来，只保证</w:t>
+      </w:r>
+      <w:r>
+        <w:rPr>
+          <w:rFonts w:ascii="Consolas" w:hAnsi="Consolas" w:cs="Consolas"/>
+        </w:rPr>
+        <w:t>3</w:t>
+      </w:r>
+      <w:r>
+        <w:rPr>
+          <w:rFonts w:ascii="Consolas" w:hAnsi="Consolas" w:cs="Consolas"/>
+        </w:rPr>
+        <w:t>会被选出来</w:t>
+      </w:r>
+    </w:p>
+    <w:p>
+      <w:pPr>
+        <w:spacing w:line="400" w:lineRule="exact"/>
+        <w:rPr>
+          <w:rFonts w:ascii="Consolas" w:hAnsi="Consolas" w:cs="Consolas"/>
+        </w:rPr>
+      </w:pPr>
+      <w:r>
+        <w:rPr>
+          <w:rFonts w:ascii="Consolas" w:hAnsi="Consolas" w:cs="Consolas"/>
+        </w:rPr>
+        <w:t>③ 33221456789</w:t>
+      </w:r>
+    </w:p>
+    <w:p>
+      <w:pPr>
+        <w:spacing w:line="400" w:lineRule="exact"/>
+        <w:rPr>
+          <w:rFonts w:ascii="Consolas" w:hAnsi="Consolas" w:cs="Consolas"/>
+        </w:rPr>
+      </w:pPr>
+      <w:r>
+        <w:rPr>
+          <w:rFonts w:ascii="Consolas" w:hAnsi="Consolas" w:cs="Consolas"/>
+        </w:rPr>
+        <w:t>这里</w:t>
+      </w:r>
+      <w:r>
+        <w:rPr>
+          <w:rFonts w:ascii="Consolas" w:hAnsi="Consolas" w:cs="Consolas"/>
+        </w:rPr>
+        <w:t>8</w:t>
+      </w:r>
+      <w:r>
+        <w:rPr>
+          <w:rFonts w:ascii="Consolas" w:hAnsi="Consolas" w:cs="Consolas"/>
+        </w:rPr>
+        <w:t>和</w:t>
+      </w:r>
+      <w:r>
+        <w:rPr>
+          <w:rFonts w:ascii="Consolas" w:hAnsi="Consolas" w:cs="Consolas"/>
+        </w:rPr>
+        <w:t>9</w:t>
+      </w:r>
+      <w:r>
+        <w:rPr>
+          <w:rFonts w:ascii="Consolas" w:hAnsi="Consolas" w:cs="Consolas"/>
+        </w:rPr>
+        <w:t>会被选出来，但我们不保证他们的出现次数大于</w:t>
+      </w:r>
+      <w:r>
+        <w:rPr>
+          <w:rFonts w:ascii="Consolas" w:hAnsi="Consolas" w:cs="Consolas"/>
+        </w:rPr>
+        <w:t>[n/3]</w:t>
+      </w:r>
+      <w:r>
+        <w:rPr>
+          <w:rFonts w:ascii="Consolas" w:hAnsi="Consolas" w:cs="Consolas"/>
+        </w:rPr>
+        <w:t>，还必须再判断一次</w:t>
+      </w:r>
+    </w:p>
+    <w:p>
+      <w:pPr>
+        <w:rPr>
+          <w:rFonts w:ascii="Consolas" w:hAnsi="Consolas" w:cs="Consolas"/>
+        </w:rPr>
+      </w:pPr>
+    </w:p>
+    <w:p>
+      <w:pPr>
+        <w:rPr>
+          <w:rFonts w:ascii="Consolas" w:hAnsi="Consolas" w:cs="Consolas"/>
+        </w:rPr>
+      </w:pPr>
+      <w:r>
+        <w:rPr>
+          <w:rFonts w:ascii="Consolas" w:hAnsi="Consolas" w:cs="Consolas" w:hint="eastAsia"/>
+          <w:b/>
+        </w:rPr>
+        <w:t>代码实现</w:t>
+      </w:r>
+      <w:r>
+        <w:rPr>
+          <w:rFonts w:ascii="Consolas" w:hAnsi="Consolas" w:cs="Consolas" w:hint="eastAsia"/>
+        </w:rPr>
+        <w:t>：</w:t>
+      </w:r>
+    </w:p>
+    <w:tbl>
+      <w:tblPr>
+        <w:tblStyle w:val="a6"/>
+        <w:tblW w:w="0" w:type="auto"/>
+        <w:tblBorders>
+          <w:top w:val="none" w:sz="0" w:space="0" w:color="auto"/>
+          <w:left w:val="none" w:sz="0" w:space="0" w:color="auto"/>
+          <w:bottom w:val="none" w:sz="0" w:space="0" w:color="auto"/>
+          <w:right w:val="none" w:sz="0" w:space="0" w:color="auto"/>
+          <w:insideH w:val="none" w:sz="0" w:space="0" w:color="auto"/>
+          <w:insideV w:val="none" w:sz="0" w:space="0" w:color="auto"/>
+        </w:tblBorders>
+        <w:shd w:val="clear" w:color="auto" w:fill="A5A5A5" w:themeFill="accent3"/>
+        <w:tblLook w:val="04A0" w:firstRow="1" w:lastRow="0" w:firstColumn="1" w:lastColumn="0" w:noHBand="0" w:noVBand="1"/>
+      </w:tblPr>
+      <w:tblGrid>
+        <w:gridCol w:w="7125"/>
+      </w:tblGrid>
+      <w:tr>
+        <w:tc>
+          <w:tcPr>
+            <w:tcW w:w="7125" w:type="dxa"/>
+            <w:shd w:val="clear" w:color="auto" w:fill="E7E6E6" w:themeFill="background2"/>
+          </w:tcPr>
+          <w:p>
+            <w:pPr>
+              <w:rPr>
+                <w:rFonts w:ascii="Consolas" w:hAnsi="Consolas" w:cs="Consolas" w:hint="eastAsia"/>
+              </w:rPr>
+            </w:pPr>
+            <w:r>
+              <w:rPr>
+                <w:rFonts w:ascii="Consolas" w:hAnsi="Consolas" w:cs="Consolas"/>
+              </w:rPr>
+              <w:t>public class Solution {</w:t>
+            </w:r>
+          </w:p>
+          <w:p>
+            <w:pPr>
+              <w:rPr>
+                <w:rFonts w:ascii="Consolas" w:hAnsi="Consolas" w:cs="Consolas"/>
+              </w:rPr>
+            </w:pPr>
+            <w:r>
+              <w:rPr>
+                <w:rFonts w:ascii="Consolas" w:hAnsi="Consolas" w:cs="Consolas"/>
+              </w:rPr>
+              <w:t xml:space="preserve">    public List&lt;Integer&gt; majorityElement(int[] nums) {</w:t>
+            </w:r>
+          </w:p>
+          <w:p>
+            <w:pPr>
+              <w:rPr>
+                <w:rFonts w:ascii="Consolas" w:hAnsi="Consolas" w:cs="Consolas"/>
+              </w:rPr>
+            </w:pPr>
+            <w:r>
+              <w:rPr>
+                <w:rFonts w:ascii="Consolas" w:hAnsi="Consolas" w:cs="Consolas"/>
+              </w:rPr>
+              <w:t xml:space="preserve">        List&lt;Integer&gt; list = new ArrayList&lt;Integer&gt;();</w:t>
+            </w:r>
+          </w:p>
+          <w:p>
+            <w:pPr>
+              <w:rPr>
+                <w:rFonts w:ascii="Consolas" w:hAnsi="Consolas" w:cs="Consolas"/>
+              </w:rPr>
+            </w:pPr>
+            <w:r>
+              <w:rPr>
+                <w:rFonts w:ascii="Consolas" w:hAnsi="Consolas" w:cs="Consolas"/>
+              </w:rPr>
+              <w:t xml:space="preserve">        if(nums == null || nums.length == 0) return list;</w:t>
+            </w:r>
+          </w:p>
+          <w:p>
+            <w:pPr>
+              <w:rPr>
+                <w:rFonts w:ascii="Consolas" w:hAnsi="Consolas" w:cs="Consolas"/>
+              </w:rPr>
+            </w:pPr>
+            <w:r>
+              <w:rPr>
+                <w:rFonts w:ascii="Consolas" w:hAnsi="Consolas" w:cs="Consolas"/>
+              </w:rPr>
+              <w:t xml:space="preserve">        int eleOne = 0, eleTwo = 0, cntOne = 0, cntTwo = 0;</w:t>
+            </w:r>
+          </w:p>
+          <w:p>
+            <w:pPr>
+              <w:rPr>
+                <w:rFonts w:ascii="Consolas" w:hAnsi="Consolas" w:cs="Consolas"/>
+              </w:rPr>
+            </w:pPr>
+            <w:r>
+              <w:rPr>
+                <w:rFonts w:ascii="Consolas" w:hAnsi="Consolas" w:cs="Consolas"/>
+              </w:rPr>
+              <w:t xml:space="preserve">        for(int num : nums) {</w:t>
+            </w:r>
+          </w:p>
+          <w:p>
+            <w:pPr>
+              <w:rPr>
+                <w:rFonts w:ascii="Consolas" w:hAnsi="Consolas" w:cs="Consolas"/>
+              </w:rPr>
+            </w:pPr>
+            <w:r>
+              <w:rPr>
+                <w:rFonts w:ascii="Consolas" w:hAnsi="Consolas" w:cs="Consolas"/>
+              </w:rPr>
+              <w:t xml:space="preserve">            if(num == eleOne) {</w:t>
+            </w:r>
+          </w:p>
+          <w:p>
+            <w:pPr>
+              <w:rPr>
+                <w:rFonts w:ascii="Consolas" w:hAnsi="Consolas" w:cs="Consolas"/>
+              </w:rPr>
+            </w:pPr>
+            <w:r>
+              <w:rPr>
+                <w:rFonts w:ascii="Consolas" w:hAnsi="Consolas" w:cs="Consolas"/>
+              </w:rPr>
+              <w:t xml:space="preserve">                cntOne++;</w:t>
+            </w:r>
+          </w:p>
+          <w:p>
+            <w:pPr>
+              <w:rPr>
+                <w:rFonts w:ascii="Consolas" w:hAnsi="Consolas" w:cs="Consolas"/>
+              </w:rPr>
+            </w:pPr>
+            <w:r>
+              <w:rPr>
+                <w:rFonts w:ascii="Consolas" w:hAnsi="Consolas" w:cs="Consolas"/>
+              </w:rPr>
+              <w:t xml:space="preserve">            }else if(num == eleTwo) {</w:t>
+            </w:r>
+          </w:p>
+          <w:p>
+            <w:pPr>
+              <w:rPr>
+                <w:rFonts w:ascii="Consolas" w:hAnsi="Consolas" w:cs="Consolas"/>
+              </w:rPr>
+            </w:pPr>
+            <w:r>
+              <w:rPr>
+                <w:rFonts w:ascii="Consolas" w:hAnsi="Consolas" w:cs="Consolas"/>
+              </w:rPr>
+              <w:t xml:space="preserve">                cntTwo++;</w:t>
+            </w:r>
+          </w:p>
+          <w:p>
+            <w:pPr>
+              <w:rPr>
+                <w:rFonts w:ascii="Consolas" w:hAnsi="Consolas" w:cs="Consolas"/>
+              </w:rPr>
+            </w:pPr>
+            <w:r>
+              <w:rPr>
+                <w:rFonts w:ascii="Consolas" w:hAnsi="Consolas" w:cs="Consolas"/>
+              </w:rPr>
+              <w:t xml:space="preserve">            }else if(cntOne == 0) {</w:t>
+            </w:r>
+          </w:p>
+          <w:p>
+            <w:pPr>
+              <w:rPr>
+                <w:rFonts w:ascii="Consolas" w:hAnsi="Consolas" w:cs="Consolas"/>
+              </w:rPr>
+            </w:pPr>
+            <w:r>
+              <w:rPr>
+                <w:rFonts w:ascii="Consolas" w:hAnsi="Consolas" w:cs="Consolas"/>
+              </w:rPr>
+              <w:lastRenderedPageBreak/>
+              <w:t xml:space="preserve">                eleOne = num;</w:t>
+            </w:r>
+          </w:p>
+          <w:p>
+            <w:pPr>
+              <w:rPr>
+                <w:rFonts w:ascii="Consolas" w:hAnsi="Consolas" w:cs="Consolas"/>
+              </w:rPr>
+            </w:pPr>
+            <w:r>
+              <w:rPr>
+                <w:rFonts w:ascii="Consolas" w:hAnsi="Consolas" w:cs="Consolas"/>
+              </w:rPr>
+              <w:t xml:space="preserve">                cntOne++;</w:t>
+            </w:r>
+          </w:p>
+          <w:p>
+            <w:pPr>
+              <w:rPr>
+                <w:rFonts w:ascii="Consolas" w:hAnsi="Consolas" w:cs="Consolas"/>
+              </w:rPr>
+            </w:pPr>
+            <w:r>
+              <w:rPr>
+                <w:rFonts w:ascii="Consolas" w:hAnsi="Consolas" w:cs="Consolas"/>
+              </w:rPr>
+              <w:t xml:space="preserve">            }else if(cntTwo == 0) {</w:t>
+            </w:r>
+          </w:p>
+          <w:p>
+            <w:pPr>
+              <w:rPr>
+                <w:rFonts w:ascii="Consolas" w:hAnsi="Consolas" w:cs="Consolas"/>
+              </w:rPr>
+            </w:pPr>
+            <w:r>
+              <w:rPr>
+                <w:rFonts w:ascii="Consolas" w:hAnsi="Consolas" w:cs="Consolas"/>
+              </w:rPr>
+              <w:t xml:space="preserve">                eleTwo = num;</w:t>
+            </w:r>
+          </w:p>
+          <w:p>
+            <w:pPr>
+              <w:rPr>
+                <w:rFonts w:ascii="Consolas" w:hAnsi="Consolas" w:cs="Consolas"/>
+              </w:rPr>
+            </w:pPr>
+            <w:r>
+              <w:rPr>
+                <w:rFonts w:ascii="Consolas" w:hAnsi="Consolas" w:cs="Consolas"/>
+              </w:rPr>
+              <w:t xml:space="preserve">                cntTwo++;</w:t>
+            </w:r>
+          </w:p>
+          <w:p>
+            <w:pPr>
+              <w:rPr>
+                <w:rFonts w:ascii="Consolas" w:hAnsi="Consolas" w:cs="Consolas"/>
+              </w:rPr>
+            </w:pPr>
+            <w:r>
+              <w:rPr>
+                <w:rFonts w:ascii="Consolas" w:hAnsi="Consolas" w:cs="Consolas"/>
+              </w:rPr>
+              <w:t xml:space="preserve">            }else {</w:t>
+            </w:r>
+          </w:p>
+          <w:p>
+            <w:pPr>
+              <w:rPr>
+                <w:rFonts w:ascii="Consolas" w:hAnsi="Consolas" w:cs="Consolas"/>
+              </w:rPr>
+            </w:pPr>
+            <w:r>
+              <w:rPr>
+                <w:rFonts w:ascii="Consolas" w:hAnsi="Consolas" w:cs="Consolas"/>
+              </w:rPr>
+              <w:t xml:space="preserve">                cntOne--;</w:t>
+            </w:r>
+          </w:p>
+          <w:p>
+            <w:pPr>
+              <w:rPr>
+                <w:rFonts w:ascii="Consolas" w:hAnsi="Consolas" w:cs="Consolas"/>
+              </w:rPr>
+            </w:pPr>
+            <w:r>
+              <w:rPr>
+                <w:rFonts w:ascii="Consolas" w:hAnsi="Consolas" w:cs="Consolas"/>
+              </w:rPr>
+              <w:t xml:space="preserve">                cntTwo--;</w:t>
+            </w:r>
+          </w:p>
+          <w:p>
+            <w:pPr>
+              <w:rPr>
+                <w:rFonts w:ascii="Consolas" w:hAnsi="Consolas" w:cs="Consolas"/>
+              </w:rPr>
+            </w:pPr>
+            <w:r>
+              <w:rPr>
+                <w:rFonts w:ascii="Consolas" w:hAnsi="Consolas" w:cs="Consolas"/>
+              </w:rPr>
+              <w:t xml:space="preserve">            }</w:t>
+            </w:r>
+          </w:p>
+          <w:p>
+            <w:pPr>
+              <w:rPr>
+                <w:rFonts w:ascii="Consolas" w:hAnsi="Consolas" w:cs="Consolas"/>
+              </w:rPr>
+            </w:pPr>
+            <w:r>
+              <w:rPr>
+                <w:rFonts w:ascii="Consolas" w:hAnsi="Consolas" w:cs="Consolas"/>
+              </w:rPr>
+              <w:t xml:space="preserve">        }</w:t>
+            </w:r>
+          </w:p>
+          <w:p>
+            <w:pPr>
+              <w:rPr>
+                <w:rFonts w:ascii="Consolas" w:hAnsi="Consolas" w:cs="Consolas"/>
+              </w:rPr>
+            </w:pPr>
+            <w:r>
+              <w:rPr>
+                <w:rFonts w:ascii="Consolas" w:hAnsi="Consolas" w:cs="Consolas"/>
+              </w:rPr>
+              <w:t xml:space="preserve">        cntOne = 0;</w:t>
+            </w:r>
+          </w:p>
+          <w:p>
+            <w:pPr>
+              <w:rPr>
+                <w:rFonts w:ascii="Consolas" w:hAnsi="Consolas" w:cs="Consolas"/>
+              </w:rPr>
+            </w:pPr>
+            <w:r>
+              <w:rPr>
+                <w:rFonts w:ascii="Consolas" w:hAnsi="Consolas" w:cs="Consolas"/>
+              </w:rPr>
+              <w:t xml:space="preserve">        cntTwo = 0;</w:t>
+            </w:r>
+          </w:p>
+          <w:p>
+            <w:pPr>
+              <w:rPr>
+                <w:rFonts w:ascii="Consolas" w:hAnsi="Consolas" w:cs="Consolas"/>
+              </w:rPr>
+            </w:pPr>
+            <w:r>
+              <w:rPr>
+                <w:rFonts w:ascii="Consolas" w:hAnsi="Consolas" w:cs="Consolas"/>
+              </w:rPr>
+              <w:t xml:space="preserve">        for(int num : nums) {</w:t>
+            </w:r>
+          </w:p>
+          <w:p>
+            <w:pPr>
+              <w:rPr>
+                <w:rFonts w:ascii="Consolas" w:hAnsi="Consolas" w:cs="Consolas"/>
+              </w:rPr>
+            </w:pPr>
+            <w:r>
+              <w:rPr>
+                <w:rFonts w:ascii="Consolas" w:hAnsi="Consolas" w:cs="Consolas"/>
+              </w:rPr>
+              <w:t xml:space="preserve">            if(num == eleOne)</w:t>
+            </w:r>
+          </w:p>
+          <w:p>
+            <w:pPr>
+              <w:rPr>
+                <w:rFonts w:ascii="Consolas" w:hAnsi="Consolas" w:cs="Consolas"/>
+              </w:rPr>
+            </w:pPr>
+            <w:r>
+              <w:rPr>
+                <w:rFonts w:ascii="Consolas" w:hAnsi="Consolas" w:cs="Consolas"/>
+              </w:rPr>
+              <w:t xml:space="preserve">                cntOne++;</w:t>
+            </w:r>
+          </w:p>
+          <w:p>
+            <w:pPr>
+              <w:rPr>
+                <w:rFonts w:ascii="Consolas" w:hAnsi="Consolas" w:cs="Consolas"/>
+              </w:rPr>
+            </w:pPr>
+            <w:r>
+              <w:rPr>
+                <w:rFonts w:ascii="Consolas" w:hAnsi="Consolas" w:cs="Consolas"/>
+              </w:rPr>
+              <w:t xml:space="preserve">            else if(num == eleTwo)</w:t>
+            </w:r>
+          </w:p>
+          <w:p>
+            <w:pPr>
+              <w:rPr>
+                <w:rFonts w:ascii="Consolas" w:hAnsi="Consolas" w:cs="Consolas"/>
+              </w:rPr>
+            </w:pPr>
+            <w:r>
+              <w:rPr>
+                <w:rFonts w:ascii="Consolas" w:hAnsi="Consolas" w:cs="Consolas"/>
+              </w:rPr>
+              <w:t xml:space="preserve">                cntTwo++;</w:t>
+            </w:r>
+          </w:p>
+          <w:p>
+            <w:pPr>
+              <w:rPr>
+                <w:rFonts w:ascii="Consolas" w:hAnsi="Consolas" w:cs="Consolas"/>
+              </w:rPr>
+            </w:pPr>
+            <w:r>
+              <w:rPr>
+                <w:rFonts w:ascii="Consolas" w:hAnsi="Consolas" w:cs="Consolas"/>
+              </w:rPr>
+              <w:t xml:space="preserve">        }</w:t>
+            </w:r>
+          </w:p>
+          <w:p>
+            <w:pPr>
+              <w:rPr>
+                <w:rFonts w:ascii="Consolas" w:hAnsi="Consolas" w:cs="Consolas"/>
+              </w:rPr>
+            </w:pPr>
+            <w:r>
+              <w:rPr>
+                <w:rFonts w:ascii="Consolas" w:hAnsi="Consolas" w:cs="Consolas"/>
+              </w:rPr>
+              <w:t xml:space="preserve">        if(cntOne &gt; nums.length/3)</w:t>
+            </w:r>
+          </w:p>
+          <w:p>
+            <w:pPr>
+              <w:rPr>
+                <w:rFonts w:ascii="Consolas" w:hAnsi="Consolas" w:cs="Consolas"/>
+              </w:rPr>
+            </w:pPr>
+            <w:r>
+              <w:rPr>
+                <w:rFonts w:ascii="Consolas" w:hAnsi="Consolas" w:cs="Consolas"/>
+              </w:rPr>
+              <w:t xml:space="preserve">            list.add(eleOne);</w:t>
+            </w:r>
+          </w:p>
+          <w:p>
+            <w:pPr>
+              <w:rPr>
+                <w:rFonts w:ascii="Consolas" w:hAnsi="Consolas" w:cs="Consolas"/>
+              </w:rPr>
+            </w:pPr>
+            <w:r>
+              <w:rPr>
+                <w:rFonts w:ascii="Consolas" w:hAnsi="Consolas" w:cs="Consolas"/>
+              </w:rPr>
+              <w:t xml:space="preserve">        if(cntTwo &gt; nums.length/3)</w:t>
+            </w:r>
+          </w:p>
+          <w:p>
+            <w:pPr>
+              <w:rPr>
+                <w:rFonts w:ascii="Consolas" w:hAnsi="Consolas" w:cs="Consolas"/>
+              </w:rPr>
+            </w:pPr>
+            <w:r>
+              <w:rPr>
+                <w:rFonts w:ascii="Consolas" w:hAnsi="Consolas" w:cs="Consolas"/>
+              </w:rPr>
+              <w:t xml:space="preserve">            list.add(eleTwo);</w:t>
+            </w:r>
+          </w:p>
+          <w:p>
+            <w:pPr>
+              <w:rPr>
+                <w:rFonts w:ascii="Consolas" w:hAnsi="Consolas" w:cs="Consolas"/>
+              </w:rPr>
+            </w:pPr>
+            <w:r>
+              <w:rPr>
+                <w:rFonts w:ascii="Consolas" w:hAnsi="Consolas" w:cs="Consolas"/>
+              </w:rPr>
+              <w:t xml:space="preserve">        </w:t>
+            </w:r>
+          </w:p>
+          <w:p>
+            <w:pPr>
+              <w:rPr>
+                <w:rFonts w:ascii="Consolas" w:hAnsi="Consolas" w:cs="Consolas"/>
+              </w:rPr>
+            </w:pPr>
+            <w:r>
+              <w:rPr>
+                <w:rFonts w:ascii="Consolas" w:hAnsi="Consolas" w:cs="Consolas"/>
+              </w:rPr>
+              <w:t xml:space="preserve">        return list;</w:t>
+            </w:r>
+          </w:p>
+          <w:p>
+            <w:pPr>
+              <w:rPr>
+                <w:rFonts w:ascii="Consolas" w:hAnsi="Consolas" w:cs="Consolas"/>
+              </w:rPr>
+            </w:pPr>
+            <w:r>
+              <w:rPr>
+                <w:rFonts w:ascii="Consolas" w:hAnsi="Consolas" w:cs="Consolas"/>
+              </w:rPr>
+              <w:t xml:space="preserve">    }</w:t>
+            </w:r>
+          </w:p>
+          <w:p>
+            <w:pPr>
+              <w:rPr>
+                <w:rFonts w:ascii="Consolas" w:hAnsi="Consolas" w:cs="Consolas" w:hint="eastAsia"/>
+              </w:rPr>
+            </w:pPr>
+            <w:r>
+              <w:rPr>
+                <w:rFonts w:ascii="Consolas" w:hAnsi="Consolas" w:cs="Consolas"/>
+              </w:rPr>
+              <w:t>}</w:t>
+            </w:r>
+          </w:p>
+        </w:tc>
+      </w:tr>
+    </w:tbl>
+    <w:p>
+      <w:pPr>
+        <w:rPr>
+          <w:rFonts w:ascii="Consolas" w:hAnsi="Consolas" w:cs="Consolas" w:hint="eastAsia"/>
         </w:rPr>
       </w:pPr>
     </w:p>

</xml_diff>